<commit_message>
Refactored create_tables into single create_daily_case_lists
</commit_message>
<xml_diff>
--- a/resources/Saved/03TRD13906_LEAP Plea Admission Entry.docx
+++ b/resources/Saved/03TRD13906_LEAP Plea Admission Entry.docx
@@ -505,7 +505,7 @@
           <w:sz w:val="20"/>
           <w:szCs w:val="20"/>
         </w:rPr>
-        <w:t xml:space="preserve">December 26, 2021.</w:t>
+        <w:t xml:space="preserve">January 09, 2022.</w:t>
       </w:r>
       <w:r>
         <w:rPr>
@@ -1007,7 +1007,7 @@
           <w:szCs w:val="20"/>
           <w:u w:val="single"/>
         </w:rPr>
-        <w:t xml:space="preserve">May 02, 2022</w:t>
+        <w:t xml:space="preserve">May 16, 2022</w:t>
       </w:r>
       <w:r>
         <w:rPr>

</xml_diff>